<commit_message>
updated file application server
</commit_message>
<xml_diff>
--- a/Application_server_tomcat.docx
+++ b/Application_server_tomcat.docx
@@ -936,12 +936,12 @@
           <wp:inline distB="114300" distT="114300" distL="114300" distR="114300">
             <wp:extent cx="2857500" cy="1843088"/>
             <wp:effectExtent b="0" l="0" r="0" t="0"/>
-            <wp:docPr id="11" name="image1.png"/>
+            <wp:docPr id="14" name="image2.png"/>
             <a:graphic>
               <a:graphicData uri="http://schemas.openxmlformats.org/drawingml/2006/picture">
                 <pic:pic>
                   <pic:nvPicPr>
-                    <pic:cNvPr id="0" name="image1.png"/>
+                    <pic:cNvPr id="0" name="image2.png"/>
                     <pic:cNvPicPr preferRelativeResize="0"/>
                   </pic:nvPicPr>
                   <pic:blipFill>
@@ -1116,12 +1116,12 @@
           <wp:inline distB="114300" distT="114300" distL="114300" distR="114300">
             <wp:extent cx="5943600" cy="1519238"/>
             <wp:effectExtent b="0" l="0" r="0" t="0"/>
-            <wp:docPr id="2" name="image5.png"/>
+            <wp:docPr id="2" name="image3.png"/>
             <a:graphic>
               <a:graphicData uri="http://schemas.openxmlformats.org/drawingml/2006/picture">
                 <pic:pic>
                   <pic:nvPicPr>
-                    <pic:cNvPr id="0" name="image5.png"/>
+                    <pic:cNvPr id="0" name="image3.png"/>
                     <pic:cNvPicPr preferRelativeResize="0"/>
                   </pic:nvPicPr>
                   <pic:blipFill>
@@ -2069,12 +2069,12 @@
           <wp:inline distB="114300" distT="114300" distL="114300" distR="114300">
             <wp:extent cx="5943600" cy="3340100"/>
             <wp:effectExtent b="0" l="0" r="0" t="0"/>
-            <wp:docPr id="6" name="image3.png"/>
+            <wp:docPr id="6" name="image13.png"/>
             <a:graphic>
               <a:graphicData uri="http://schemas.openxmlformats.org/drawingml/2006/picture">
                 <pic:pic>
                   <pic:nvPicPr>
-                    <pic:cNvPr id="0" name="image3.png"/>
+                    <pic:cNvPr id="0" name="image13.png"/>
                     <pic:cNvPicPr preferRelativeResize="0"/>
                   </pic:nvPicPr>
                   <pic:blipFill>
@@ -2126,12 +2126,12 @@
           <wp:inline distB="114300" distT="114300" distL="114300" distR="114300">
             <wp:extent cx="5943600" cy="3340100"/>
             <wp:effectExtent b="0" l="0" r="0" t="0"/>
-            <wp:docPr id="3" name="image9.png"/>
+            <wp:docPr id="3" name="image12.png"/>
             <a:graphic>
               <a:graphicData uri="http://schemas.openxmlformats.org/drawingml/2006/picture">
                 <pic:pic>
                   <pic:nvPicPr>
-                    <pic:cNvPr id="0" name="image9.png"/>
+                    <pic:cNvPr id="0" name="image12.png"/>
                     <pic:cNvPicPr preferRelativeResize="0"/>
                   </pic:nvPicPr>
                   <pic:blipFill>
@@ -2210,12 +2210,12 @@
           <wp:inline distB="114300" distT="114300" distL="114300" distR="114300">
             <wp:extent cx="5943600" cy="3340100"/>
             <wp:effectExtent b="0" l="0" r="0" t="0"/>
-            <wp:docPr id="10" name="image11.png"/>
+            <wp:docPr id="13" name="image16.png"/>
             <a:graphic>
               <a:graphicData uri="http://schemas.openxmlformats.org/drawingml/2006/picture">
                 <pic:pic>
                   <pic:nvPicPr>
-                    <pic:cNvPr id="0" name="image11.png"/>
+                    <pic:cNvPr id="0" name="image16.png"/>
                     <pic:cNvPicPr preferRelativeResize="0"/>
                   </pic:nvPicPr>
                   <pic:blipFill>
@@ -2333,12 +2333,12 @@
           <wp:inline distB="114300" distT="114300" distL="114300" distR="114300">
             <wp:extent cx="5943600" cy="3340100"/>
             <wp:effectExtent b="0" l="0" r="0" t="0"/>
-            <wp:docPr id="1" name="image7.png"/>
+            <wp:docPr id="1" name="image8.png"/>
             <a:graphic>
               <a:graphicData uri="http://schemas.openxmlformats.org/drawingml/2006/picture">
                 <pic:pic>
                   <pic:nvPicPr>
-                    <pic:cNvPr id="0" name="image7.png"/>
+                    <pic:cNvPr id="0" name="image8.png"/>
                     <pic:cNvPicPr preferRelativeResize="0"/>
                   </pic:nvPicPr>
                   <pic:blipFill>
@@ -2408,12 +2408,12 @@
           <wp:inline distB="114300" distT="114300" distL="114300" distR="114300">
             <wp:extent cx="5943600" cy="3340100"/>
             <wp:effectExtent b="0" l="0" r="0" t="0"/>
-            <wp:docPr id="7" name="image10.png"/>
+            <wp:docPr id="8" name="image14.png"/>
             <a:graphic>
               <a:graphicData uri="http://schemas.openxmlformats.org/drawingml/2006/picture">
                 <pic:pic>
                   <pic:nvPicPr>
-                    <pic:cNvPr id="0" name="image10.png"/>
+                    <pic:cNvPr id="0" name="image14.png"/>
                     <pic:cNvPicPr preferRelativeResize="0"/>
                   </pic:nvPicPr>
                   <pic:blipFill>
@@ -2639,12 +2639,12 @@
           <wp:inline distB="114300" distT="114300" distL="114300" distR="114300">
             <wp:extent cx="5943600" cy="3340100"/>
             <wp:effectExtent b="0" l="0" r="0" t="0"/>
-            <wp:docPr id="9" name="image2.png"/>
+            <wp:docPr id="11" name="image9.png"/>
             <a:graphic>
               <a:graphicData uri="http://schemas.openxmlformats.org/drawingml/2006/picture">
                 <pic:pic>
                   <pic:nvPicPr>
-                    <pic:cNvPr id="0" name="image2.png"/>
+                    <pic:cNvPr id="0" name="image9.png"/>
                     <pic:cNvPicPr preferRelativeResize="0"/>
                   </pic:nvPicPr>
                   <pic:blipFill>
@@ -2696,12 +2696,12 @@
           <wp:inline distB="114300" distT="114300" distL="114300" distR="114300">
             <wp:extent cx="5943600" cy="3340100"/>
             <wp:effectExtent b="0" l="0" r="0" t="0"/>
-            <wp:docPr id="8" name="image8.png"/>
+            <wp:docPr id="9" name="image5.png"/>
             <a:graphic>
               <a:graphicData uri="http://schemas.openxmlformats.org/drawingml/2006/picture">
                 <pic:pic>
                   <pic:nvPicPr>
-                    <pic:cNvPr id="0" name="image8.png"/>
+                    <pic:cNvPr id="0" name="image5.png"/>
                     <pic:cNvPicPr preferRelativeResize="0"/>
                   </pic:nvPicPr>
                   <pic:blipFill>
@@ -2764,6 +2764,409 @@
           <w:szCs w:val="24"/>
         </w:rPr>
       </w:pPr>
+      <w:r>
+        <w:rPr>
+          <w:rtl w:val="0"/>
+        </w:rPr>
+      </w:r>
+    </w:p>
+    <w:p>
+      <w:pPr>
+        <w:spacing w:after="320" w:line="240" w:lineRule="auto"/>
+        <w:ind w:left="0" w:firstLine="0"/>
+        <w:rPr>
+          <w:rFonts w:ascii="Comic Sans MS" w:cs="Comic Sans MS" w:eastAsia="Comic Sans MS" w:hAnsi="Comic Sans MS"/>
+          <w:sz w:val="24"/>
+          <w:szCs w:val="24"/>
+        </w:rPr>
+      </w:pPr>
+      <w:r>
+        <w:rPr>
+          <w:rFonts w:ascii="Comic Sans MS" w:cs="Comic Sans MS" w:eastAsia="Comic Sans MS" w:hAnsi="Comic Sans MS"/>
+          <w:sz w:val="24"/>
+          <w:szCs w:val="24"/>
+          <w:rtl w:val="0"/>
+        </w:rPr>
+        <w:t xml:space="preserve">/var/lib/tomcat8/conf/context.xml</w:t>
+      </w:r>
+    </w:p>
+    <w:p>
+      <w:pPr>
+        <w:spacing w:after="320" w:line="240" w:lineRule="auto"/>
+        <w:ind w:left="0" w:firstLine="0"/>
+        <w:rPr>
+          <w:rFonts w:ascii="Comic Sans MS" w:cs="Comic Sans MS" w:eastAsia="Comic Sans MS" w:hAnsi="Comic Sans MS"/>
+          <w:b w:val="1"/>
+          <w:sz w:val="24"/>
+          <w:szCs w:val="24"/>
+        </w:rPr>
+      </w:pPr>
+      <w:r>
+        <w:rPr>
+          <w:rFonts w:ascii="Comic Sans MS" w:cs="Comic Sans MS" w:eastAsia="Comic Sans MS" w:hAnsi="Comic Sans MS"/>
+          <w:b w:val="1"/>
+          <w:sz w:val="24"/>
+          <w:szCs w:val="24"/>
+        </w:rPr>
+        <w:drawing>
+          <wp:inline distB="114300" distT="114300" distL="114300" distR="114300">
+            <wp:extent cx="5943600" cy="3340100"/>
+            <wp:effectExtent b="0" l="0" r="0" t="0"/>
+            <wp:docPr id="12" name="image10.png"/>
+            <a:graphic>
+              <a:graphicData uri="http://schemas.openxmlformats.org/drawingml/2006/picture">
+                <pic:pic>
+                  <pic:nvPicPr>
+                    <pic:cNvPr id="0" name="image10.png"/>
+                    <pic:cNvPicPr preferRelativeResize="0"/>
+                  </pic:nvPicPr>
+                  <pic:blipFill>
+                    <a:blip r:embed="rId32"/>
+                    <a:srcRect b="0" l="0" r="0" t="0"/>
+                    <a:stretch>
+                      <a:fillRect/>
+                    </a:stretch>
+                  </pic:blipFill>
+                  <pic:spPr>
+                    <a:xfrm>
+                      <a:off x="0" y="0"/>
+                      <a:ext cx="5943600" cy="3340100"/>
+                    </a:xfrm>
+                    <a:prstGeom prst="rect"/>
+                    <a:ln/>
+                  </pic:spPr>
+                </pic:pic>
+              </a:graphicData>
+            </a:graphic>
+          </wp:inline>
+        </w:drawing>
+      </w:r>
+      <w:r>
+        <w:rPr>
+          <w:rtl w:val="0"/>
+        </w:rPr>
+      </w:r>
+    </w:p>
+    <w:p>
+      <w:pPr>
+        <w:spacing w:after="320" w:line="240" w:lineRule="auto"/>
+        <w:ind w:left="0" w:firstLine="0"/>
+        <w:rPr>
+          <w:rFonts w:ascii="Comic Sans MS" w:cs="Comic Sans MS" w:eastAsia="Comic Sans MS" w:hAnsi="Comic Sans MS"/>
+          <w:sz w:val="24"/>
+          <w:szCs w:val="24"/>
+        </w:rPr>
+      </w:pPr>
+      <w:r>
+        <w:rPr>
+          <w:rFonts w:ascii="Comic Sans MS" w:cs="Comic Sans MS" w:eastAsia="Comic Sans MS" w:hAnsi="Comic Sans MS"/>
+          <w:sz w:val="24"/>
+          <w:szCs w:val="24"/>
+          <w:rtl w:val="0"/>
+        </w:rPr>
+        <w:t xml:space="preserve">/var/lib/tomcat8/conf/web.xml</w:t>
+      </w:r>
+    </w:p>
+    <w:p>
+      <w:pPr>
+        <w:spacing w:after="320" w:line="240" w:lineRule="auto"/>
+        <w:ind w:left="0" w:firstLine="0"/>
+        <w:rPr>
+          <w:rFonts w:ascii="Comic Sans MS" w:cs="Comic Sans MS" w:eastAsia="Comic Sans MS" w:hAnsi="Comic Sans MS"/>
+          <w:b w:val="1"/>
+          <w:sz w:val="24"/>
+          <w:szCs w:val="24"/>
+        </w:rPr>
+      </w:pPr>
+      <w:r>
+        <w:rPr>
+          <w:rFonts w:ascii="Comic Sans MS" w:cs="Comic Sans MS" w:eastAsia="Comic Sans MS" w:hAnsi="Comic Sans MS"/>
+          <w:b w:val="1"/>
+          <w:sz w:val="24"/>
+          <w:szCs w:val="24"/>
+        </w:rPr>
+        <w:drawing>
+          <wp:inline distB="114300" distT="114300" distL="114300" distR="114300">
+            <wp:extent cx="5943600" cy="3340100"/>
+            <wp:effectExtent b="0" l="0" r="0" t="0"/>
+            <wp:docPr id="10" name="image11.png"/>
+            <a:graphic>
+              <a:graphicData uri="http://schemas.openxmlformats.org/drawingml/2006/picture">
+                <pic:pic>
+                  <pic:nvPicPr>
+                    <pic:cNvPr id="0" name="image11.png"/>
+                    <pic:cNvPicPr preferRelativeResize="0"/>
+                  </pic:nvPicPr>
+                  <pic:blipFill>
+                    <a:blip r:embed="rId33"/>
+                    <a:srcRect b="0" l="0" r="0" t="0"/>
+                    <a:stretch>
+                      <a:fillRect/>
+                    </a:stretch>
+                  </pic:blipFill>
+                  <pic:spPr>
+                    <a:xfrm>
+                      <a:off x="0" y="0"/>
+                      <a:ext cx="5943600" cy="3340100"/>
+                    </a:xfrm>
+                    <a:prstGeom prst="rect"/>
+                    <a:ln/>
+                  </pic:spPr>
+                </pic:pic>
+              </a:graphicData>
+            </a:graphic>
+          </wp:inline>
+        </w:drawing>
+      </w:r>
+      <w:r>
+        <w:rPr>
+          <w:rtl w:val="0"/>
+        </w:rPr>
+      </w:r>
+    </w:p>
+    <w:p>
+      <w:pPr>
+        <w:spacing w:after="320" w:line="240" w:lineRule="auto"/>
+        <w:ind w:left="0" w:firstLine="0"/>
+        <w:rPr>
+          <w:rFonts w:ascii="Comic Sans MS" w:cs="Comic Sans MS" w:eastAsia="Comic Sans MS" w:hAnsi="Comic Sans MS"/>
+          <w:sz w:val="24"/>
+          <w:szCs w:val="24"/>
+        </w:rPr>
+      </w:pPr>
+      <w:r>
+        <w:rPr>
+          <w:rFonts w:ascii="Comic Sans MS" w:cs="Comic Sans MS" w:eastAsia="Comic Sans MS" w:hAnsi="Comic Sans MS"/>
+          <w:sz w:val="24"/>
+          <w:szCs w:val="24"/>
+          <w:rtl w:val="0"/>
+        </w:rPr>
+        <w:t xml:space="preserve">sudo apt-get install mysql-server</w:t>
+        <w:br w:type="textWrapping"/>
+        <w:t xml:space="preserve">sudo apt-get install mysql-client</w:t>
+        <w:br w:type="textWrapping"/>
+        <w:t xml:space="preserve">sudo apt-get install libmysql-java</w:t>
+      </w:r>
+    </w:p>
+    <w:p>
+      <w:pPr>
+        <w:spacing w:after="320" w:line="240" w:lineRule="auto"/>
+        <w:ind w:left="0" w:firstLine="0"/>
+        <w:rPr>
+          <w:rFonts w:ascii="Comic Sans MS" w:cs="Comic Sans MS" w:eastAsia="Comic Sans MS" w:hAnsi="Comic Sans MS"/>
+          <w:sz w:val="24"/>
+          <w:szCs w:val="24"/>
+        </w:rPr>
+      </w:pPr>
+      <w:r>
+        <w:rPr>
+          <w:rFonts w:ascii="Comic Sans MS" w:cs="Comic Sans MS" w:eastAsia="Comic Sans MS" w:hAnsi="Comic Sans MS"/>
+          <w:sz w:val="24"/>
+          <w:szCs w:val="24"/>
+        </w:rPr>
+        <w:drawing>
+          <wp:inline distB="114300" distT="114300" distL="114300" distR="114300">
+            <wp:extent cx="5943600" cy="3340100"/>
+            <wp:effectExtent b="0" l="0" r="0" t="0"/>
+            <wp:docPr id="15" name="image7.png"/>
+            <a:graphic>
+              <a:graphicData uri="http://schemas.openxmlformats.org/drawingml/2006/picture">
+                <pic:pic>
+                  <pic:nvPicPr>
+                    <pic:cNvPr id="0" name="image7.png"/>
+                    <pic:cNvPicPr preferRelativeResize="0"/>
+                  </pic:nvPicPr>
+                  <pic:blipFill>
+                    <a:blip r:embed="rId34"/>
+                    <a:srcRect b="0" l="0" r="0" t="0"/>
+                    <a:stretch>
+                      <a:fillRect/>
+                    </a:stretch>
+                  </pic:blipFill>
+                  <pic:spPr>
+                    <a:xfrm>
+                      <a:off x="0" y="0"/>
+                      <a:ext cx="5943600" cy="3340100"/>
+                    </a:xfrm>
+                    <a:prstGeom prst="rect"/>
+                    <a:ln/>
+                  </pic:spPr>
+                </pic:pic>
+              </a:graphicData>
+            </a:graphic>
+          </wp:inline>
+        </w:drawing>
+      </w:r>
+      <w:r>
+        <w:rPr>
+          <w:rtl w:val="0"/>
+        </w:rPr>
+      </w:r>
+    </w:p>
+    <w:p>
+      <w:pPr>
+        <w:spacing w:after="320" w:line="240" w:lineRule="auto"/>
+        <w:ind w:left="0" w:firstLine="0"/>
+        <w:rPr>
+          <w:rFonts w:ascii="Comic Sans MS" w:cs="Comic Sans MS" w:eastAsia="Comic Sans MS" w:hAnsi="Comic Sans MS"/>
+          <w:sz w:val="24"/>
+          <w:szCs w:val="24"/>
+        </w:rPr>
+      </w:pPr>
+      <w:r>
+        <w:rPr>
+          <w:rFonts w:ascii="Comic Sans MS" w:cs="Comic Sans MS" w:eastAsia="Comic Sans MS" w:hAnsi="Comic Sans MS"/>
+          <w:sz w:val="24"/>
+          <w:szCs w:val="24"/>
+          <w:rtl w:val="0"/>
+        </w:rPr>
+        <w:t xml:space="preserve">In .bashrc</w:t>
+      </w:r>
+    </w:p>
+    <w:p>
+      <w:pPr>
+        <w:spacing w:after="320" w:line="240" w:lineRule="auto"/>
+        <w:ind w:left="0" w:firstLine="0"/>
+        <w:rPr>
+          <w:rFonts w:ascii="Comic Sans MS" w:cs="Comic Sans MS" w:eastAsia="Comic Sans MS" w:hAnsi="Comic Sans MS"/>
+          <w:sz w:val="24"/>
+          <w:szCs w:val="24"/>
+        </w:rPr>
+      </w:pPr>
+      <w:r>
+        <w:rPr>
+          <w:rFonts w:ascii="Comic Sans MS" w:cs="Comic Sans MS" w:eastAsia="Comic Sans MS" w:hAnsi="Comic Sans MS"/>
+          <w:sz w:val="24"/>
+          <w:szCs w:val="24"/>
+          <w:rtl w:val="0"/>
+        </w:rPr>
+        <w:t xml:space="preserve">CLASSPATH=$CLASSPATH:/usr/share/java/mysql.jar</w:t>
+      </w:r>
+    </w:p>
+    <w:p>
+      <w:pPr>
+        <w:spacing w:after="320" w:line="240" w:lineRule="auto"/>
+        <w:ind w:left="0" w:firstLine="0"/>
+        <w:rPr>
+          <w:rFonts w:ascii="Comic Sans MS" w:cs="Comic Sans MS" w:eastAsia="Comic Sans MS" w:hAnsi="Comic Sans MS"/>
+          <w:sz w:val="24"/>
+          <w:szCs w:val="24"/>
+        </w:rPr>
+      </w:pPr>
+      <w:r>
+        <w:rPr>
+          <w:rFonts w:ascii="Comic Sans MS" w:cs="Comic Sans MS" w:eastAsia="Comic Sans MS" w:hAnsi="Comic Sans MS"/>
+          <w:sz w:val="24"/>
+          <w:szCs w:val="24"/>
+          <w:rtl w:val="0"/>
+        </w:rPr>
+        <w:t xml:space="preserve">export CLASSPATH</w:t>
+      </w:r>
+    </w:p>
+    <w:p>
+      <w:pPr>
+        <w:spacing w:after="320" w:line="240" w:lineRule="auto"/>
+        <w:ind w:left="0" w:firstLine="0"/>
+        <w:rPr>
+          <w:rFonts w:ascii="Comic Sans MS" w:cs="Comic Sans MS" w:eastAsia="Comic Sans MS" w:hAnsi="Comic Sans MS"/>
+          <w:sz w:val="24"/>
+          <w:szCs w:val="24"/>
+        </w:rPr>
+      </w:pPr>
+      <w:r>
+        <w:rPr>
+          <w:rFonts w:ascii="Comic Sans MS" w:cs="Comic Sans MS" w:eastAsia="Comic Sans MS" w:hAnsi="Comic Sans MS"/>
+          <w:sz w:val="24"/>
+          <w:szCs w:val="24"/>
+        </w:rPr>
+        <w:drawing>
+          <wp:inline distB="114300" distT="114300" distL="114300" distR="114300">
+            <wp:extent cx="5943600" cy="3340100"/>
+            <wp:effectExtent b="0" l="0" r="0" t="0"/>
+            <wp:docPr id="7" name="image15.png"/>
+            <a:graphic>
+              <a:graphicData uri="http://schemas.openxmlformats.org/drawingml/2006/picture">
+                <pic:pic>
+                  <pic:nvPicPr>
+                    <pic:cNvPr id="0" name="image15.png"/>
+                    <pic:cNvPicPr preferRelativeResize="0"/>
+                  </pic:nvPicPr>
+                  <pic:blipFill>
+                    <a:blip r:embed="rId35"/>
+                    <a:srcRect b="0" l="0" r="0" t="0"/>
+                    <a:stretch>
+                      <a:fillRect/>
+                    </a:stretch>
+                  </pic:blipFill>
+                  <pic:spPr>
+                    <a:xfrm>
+                      <a:off x="0" y="0"/>
+                      <a:ext cx="5943600" cy="3340100"/>
+                    </a:xfrm>
+                    <a:prstGeom prst="rect"/>
+                    <a:ln/>
+                  </pic:spPr>
+                </pic:pic>
+              </a:graphicData>
+            </a:graphic>
+          </wp:inline>
+        </w:drawing>
+      </w:r>
+      <w:r>
+        <w:rPr>
+          <w:rtl w:val="0"/>
+        </w:rPr>
+      </w:r>
+    </w:p>
+    <w:p>
+      <w:pPr>
+        <w:spacing w:after="320" w:line="240" w:lineRule="auto"/>
+        <w:ind w:left="0" w:firstLine="0"/>
+        <w:rPr>
+          <w:rFonts w:ascii="Comic Sans MS" w:cs="Comic Sans MS" w:eastAsia="Comic Sans MS" w:hAnsi="Comic Sans MS"/>
+          <w:sz w:val="24"/>
+          <w:szCs w:val="24"/>
+        </w:rPr>
+      </w:pPr>
+      <w:r>
+        <w:rPr>
+          <w:rFonts w:ascii="Comic Sans MS" w:cs="Comic Sans MS" w:eastAsia="Comic Sans MS" w:hAnsi="Comic Sans MS"/>
+          <w:sz w:val="24"/>
+          <w:szCs w:val="24"/>
+        </w:rPr>
+        <w:drawing>
+          <wp:inline distB="114300" distT="114300" distL="114300" distR="114300">
+            <wp:extent cx="5943600" cy="485775"/>
+            <wp:effectExtent b="0" l="0" r="0" t="0"/>
+            <wp:docPr id="16" name="image1.png"/>
+            <a:graphic>
+              <a:graphicData uri="http://schemas.openxmlformats.org/drawingml/2006/picture">
+                <pic:pic>
+                  <pic:nvPicPr>
+                    <pic:cNvPr id="0" name="image1.png"/>
+                    <pic:cNvPicPr preferRelativeResize="0"/>
+                  </pic:nvPicPr>
+                  <pic:blipFill>
+                    <a:blip r:embed="rId36"/>
+                    <a:srcRect b="0" l="0" r="0" t="32894"/>
+                    <a:stretch>
+                      <a:fillRect/>
+                    </a:stretch>
+                  </pic:blipFill>
+                  <pic:spPr>
+                    <a:xfrm>
+                      <a:off x="0" y="0"/>
+                      <a:ext cx="5943600" cy="485775"/>
+                    </a:xfrm>
+                    <a:prstGeom prst="rect"/>
+                    <a:ln/>
+                  </pic:spPr>
+                </pic:pic>
+              </a:graphicData>
+            </a:graphic>
+          </wp:inline>
+        </w:drawing>
+      </w:r>
       <w:r>
         <w:rPr>
           <w:rtl w:val="0"/>

</xml_diff>